<commit_message>
Altera proposta SQS 116 bloco j ao 405
</commit_message>
<xml_diff>
--- a/sqs116_bloco_j_ap405/PROPOSTA DE COMPRA DE IMOVEL SQS116 bloco j ap 405.docx
+++ b/sqs116_bloco_j_ap405/PROPOSTA DE COMPRA DE IMOVEL SQS116 bloco j ap 405.docx
@@ -200,7 +200,14 @@
           <w:b/>
           <w:sz w:val="28"/>
         </w:rPr>
-        <w:t>730</w:t>
+        <w:t>73</w:t>
+      </w:r>
+      <w:r>
+        <w:rPr>
+          <w:b/>
+          <w:sz w:val="28"/>
+        </w:rPr>
+        <w:t>5</w:t>
       </w:r>
       <w:r>
         <w:rPr>
@@ -233,7 +240,19 @@
         <w:rPr>
           <w:sz w:val="28"/>
         </w:rPr>
-        <w:t xml:space="preserve">Setecentos e trinta mil </w:t>
+        <w:t xml:space="preserve">Setecentos e trinta </w:t>
+      </w:r>
+      <w:r>
+        <w:rPr>
+          <w:sz w:val="28"/>
+        </w:rPr>
+        <w:t xml:space="preserve">e cinco </w:t>
+      </w:r>
+      <w:r>
+        <w:rPr>
+          <w:sz w:val="28"/>
+        </w:rPr>
+        <w:t xml:space="preserve">mil </w:t>
       </w:r>
       <w:r>
         <w:rPr>
@@ -357,14 +376,14 @@
           <w:bCs/>
           <w:sz w:val="28"/>
         </w:rPr>
-        <w:t>71</w:t>
-      </w:r>
-      <w:r>
-        <w:rPr>
-          <w:bCs/>
-          <w:sz w:val="28"/>
-        </w:rPr>
-        <w:t>5</w:t>
+        <w:t>7</w:t>
+      </w:r>
+      <w:r>
+        <w:rPr>
+          <w:bCs/>
+          <w:sz w:val="28"/>
+        </w:rPr>
+        <w:t>20</w:t>
       </w:r>
       <w:r>
         <w:rPr>
@@ -378,7 +397,14 @@
           <w:bCs/>
           <w:sz w:val="28"/>
         </w:rPr>
-        <w:t>setecentos e quinze</w:t>
+        <w:t xml:space="preserve">setecentos e </w:t>
+      </w:r>
+      <w:r>
+        <w:rPr>
+          <w:bCs/>
+          <w:sz w:val="28"/>
+        </w:rPr>
+        <w:t>vinte</w:t>
       </w:r>
       <w:r>
         <w:rPr>
@@ -430,6 +456,42 @@
           <w:sz w:val="28"/>
         </w:rPr>
         <w:t>.</w:t>
+      </w:r>
+      <w:r>
+        <w:rPr>
+          <w:bCs/>
+          <w:sz w:val="28"/>
+        </w:rPr>
+        <w:t xml:space="preserve"> Com prazo de 30 dias a partir da assinatura </w:t>
+      </w:r>
+      <w:r>
+        <w:rPr>
+          <w:bCs/>
+          <w:sz w:val="28"/>
+        </w:rPr>
+        <w:t>do con</w:t>
+      </w:r>
+      <w:r>
+        <w:rPr>
+          <w:bCs/>
+          <w:sz w:val="28"/>
+        </w:rPr>
+        <w:t xml:space="preserve">trato de </w:t>
+      </w:r>
+      <w:r>
+        <w:rPr>
+          <w:bCs/>
+          <w:sz w:val="28"/>
+          <w:u w:color="000000"/>
+        </w:rPr>
+        <w:t>promessa de compra e venda</w:t>
+      </w:r>
+      <w:r>
+        <w:rPr>
+          <w:bCs/>
+          <w:sz w:val="28"/>
+        </w:rPr>
+        <w:t xml:space="preserve"> para o comprador resgatar investimentos.</w:t>
       </w:r>
     </w:p>
     <w:p>
@@ -465,7 +527,7 @@
           <w:sz w:val="28"/>
           <w:u w:val="single" w:color="000000"/>
         </w:rPr>
-        <w:t>02</w:t>
+        <w:t>0</w:t>
       </w:r>
       <w:r>
         <w:rPr>
@@ -473,6 +535,14 @@
           <w:sz w:val="28"/>
           <w:u w:val="single" w:color="000000"/>
         </w:rPr>
+        <w:t>6</w:t>
+      </w:r>
+      <w:r>
+        <w:rPr>
+          <w:b/>
+          <w:sz w:val="28"/>
+          <w:u w:val="single" w:color="000000"/>
+        </w:rPr>
         <w:t xml:space="preserve"> de </w:t>
       </w:r>
       <w:r>
@@ -491,23 +561,13 @@
         </w:rPr>
         <w:t xml:space="preserve"> </w:t>
       </w:r>
-      <w:proofErr w:type="spellStart"/>
       <w:r>
         <w:rPr>
           <w:b/>
           <w:sz w:val="28"/>
           <w:u w:val="single" w:color="000000"/>
         </w:rPr>
-        <w:t>de</w:t>
-      </w:r>
-      <w:proofErr w:type="spellEnd"/>
-      <w:r>
-        <w:rPr>
-          <w:b/>
-          <w:sz w:val="28"/>
-          <w:u w:val="single" w:color="000000"/>
-        </w:rPr>
-        <w:t xml:space="preserve"> 2023</w:t>
+        <w:t>de 2023</w:t>
       </w:r>
       <w:r>
         <w:rPr>
@@ -611,7 +671,7 @@
         <w:rPr>
           <w:sz w:val="28"/>
         </w:rPr>
-        <w:t>30</w:t>
+        <w:t>02</w:t>
       </w:r>
       <w:r>
         <w:rPr>
@@ -623,7 +683,7 @@
         <w:rPr>
           <w:sz w:val="28"/>
         </w:rPr>
-        <w:t>agosto</w:t>
+        <w:t>setembro</w:t>
       </w:r>
       <w:r>
         <w:rPr>
@@ -642,20 +702,18 @@
     <w:p>
       <w:pPr>
         <w:spacing w:after="143"/>
-        <w:ind w:left="1427" w:hanging="10"/>
         <w:jc w:val="both"/>
-        <w:rPr>
-          <w:b/>
-          <w:sz w:val="28"/>
-        </w:rPr>
-      </w:pPr>
-    </w:p>
-    <w:p>
-      <w:pPr>
-        <w:spacing w:after="143"/>
-        <w:ind w:left="1427" w:hanging="10"/>
-        <w:jc w:val="both"/>
-      </w:pPr>
+      </w:pPr>
+      <w:r>
+        <w:tab/>
+      </w:r>
+      <w:r>
+        <w:tab/>
+      </w:r>
+      <w:r>
+        <w:tab/>
+        <w:t>Bruno Ferreira do Nascimento CPF: 106.484.037-00</w:t>
+      </w:r>
     </w:p>
     <w:sectPr>
       <w:pgSz w:w="11908" w:h="16836"/>

</xml_diff>